<commit_message>
ANALIZA RADA SLOJA POSLOVNE LOGIKE IS AUTOŠKOLE
U ovom dokumentu je dat prikaz rada poslovne logike kao zasebnog sloja
Informacijskog sustava autoškole.Također je dat prikaz principa rada
software-a te objašnjen nadzor vođenje i upravljanje organizacije
autoškole nte ostalo.
</commit_message>
<xml_diff>
--- a/Dokumentacija/OSNOVNE KLASE OBJEKATA RAZVRSTANE PO SLOJEVIMA.docx
+++ b/Dokumentacija/OSNOVNE KLASE OBJEKATA RAZVRSTANE PO SLOJEVIMA.docx
@@ -105,7 +105,13 @@
       </w:r>
       <w:proofErr w:type="spellEnd"/>
       <w:r>
-        <w:t xml:space="preserve">. Prikaz slojeva i popisa i opisa osnovnih klasa objekata u razvijanom </w:t>
+        <w:t>. Prikaz slojeva i popisa i opisa osnovnih klasa objekata</w:t>
+      </w:r>
+      <w:r>
+        <w:t xml:space="preserve"> </w:t>
+      </w:r>
+      <w:r>
+        <w:t xml:space="preserve">u razvijanom </w:t>
       </w:r>
       <w:proofErr w:type="spellStart"/>
       <w:r>
@@ -125,8 +131,8 @@
       </w:tblPr>
       <w:tblGrid>
         <w:gridCol w:w="534"/>
-        <w:gridCol w:w="850"/>
-        <w:gridCol w:w="1701"/>
+        <w:gridCol w:w="708"/>
+        <w:gridCol w:w="1843"/>
         <w:gridCol w:w="2977"/>
         <w:gridCol w:w="3827"/>
       </w:tblGrid>
@@ -159,7 +165,7 @@
         </w:tc>
         <w:tc>
           <w:tcPr>
-            <w:tcW w:w="850" w:type="dxa"/>
+            <w:tcW w:w="708" w:type="dxa"/>
             <w:shd w:val="clear" w:color="auto" w:fill="BFBFBF" w:themeFill="background1" w:themeFillShade="BF"/>
             <w:vAlign w:val="center"/>
           </w:tcPr>
@@ -185,7 +191,7 @@
         </w:tc>
         <w:tc>
           <w:tcPr>
-            <w:tcW w:w="1701" w:type="dxa"/>
+            <w:tcW w:w="1843" w:type="dxa"/>
             <w:shd w:val="clear" w:color="auto" w:fill="BFBFBF" w:themeFill="background1" w:themeFillShade="BF"/>
             <w:vAlign w:val="center"/>
           </w:tcPr>
@@ -288,7 +294,7 @@
         </w:tc>
         <w:tc>
           <w:tcPr>
-            <w:tcW w:w="850" w:type="dxa"/>
+            <w:tcW w:w="708" w:type="dxa"/>
             <w:vAlign w:val="center"/>
           </w:tcPr>
           <w:p>
@@ -311,7 +317,7 @@
         </w:tc>
         <w:tc>
           <w:tcPr>
-            <w:tcW w:w="1701" w:type="dxa"/>
+            <w:tcW w:w="1843" w:type="dxa"/>
             <w:vAlign w:val="center"/>
           </w:tcPr>
           <w:p>
@@ -412,7 +418,7 @@
         </w:tc>
         <w:tc>
           <w:tcPr>
-            <w:tcW w:w="850" w:type="dxa"/>
+            <w:tcW w:w="708" w:type="dxa"/>
             <w:vMerge w:val="restart"/>
             <w:vAlign w:val="center"/>
           </w:tcPr>
@@ -446,7 +452,7 @@
         </w:tc>
         <w:tc>
           <w:tcPr>
-            <w:tcW w:w="1701" w:type="dxa"/>
+            <w:tcW w:w="1843" w:type="dxa"/>
             <w:vMerge w:val="restart"/>
             <w:vAlign w:val="center"/>
           </w:tcPr>
@@ -465,6 +471,13 @@
                 <w:szCs w:val="20"/>
               </w:rPr>
               <w:t>Sloj poslovne logike</w:t>
+            </w:r>
+            <w:r>
+              <w:rPr>
+                <w:sz w:val="20"/>
+                <w:szCs w:val="20"/>
+              </w:rPr>
+              <w:t xml:space="preserve"> </w:t>
             </w:r>
           </w:p>
         </w:tc>
@@ -548,7 +561,7 @@
         </w:tc>
         <w:tc>
           <w:tcPr>
-            <w:tcW w:w="850" w:type="dxa"/>
+            <w:tcW w:w="708" w:type="dxa"/>
             <w:vMerge/>
             <w:vAlign w:val="center"/>
           </w:tcPr>
@@ -565,7 +578,7 @@
         </w:tc>
         <w:tc>
           <w:tcPr>
-            <w:tcW w:w="1701" w:type="dxa"/>
+            <w:tcW w:w="1843" w:type="dxa"/>
             <w:vMerge/>
           </w:tcPr>
           <w:p>
@@ -659,7 +672,7 @@
         </w:tc>
         <w:tc>
           <w:tcPr>
-            <w:tcW w:w="850" w:type="dxa"/>
+            <w:tcW w:w="708" w:type="dxa"/>
             <w:vMerge/>
             <w:vAlign w:val="center"/>
           </w:tcPr>
@@ -676,7 +689,7 @@
         </w:tc>
         <w:tc>
           <w:tcPr>
-            <w:tcW w:w="1701" w:type="dxa"/>
+            <w:tcW w:w="1843" w:type="dxa"/>
             <w:vMerge/>
           </w:tcPr>
           <w:p>
@@ -770,7 +783,7 @@
         </w:tc>
         <w:tc>
           <w:tcPr>
-            <w:tcW w:w="850" w:type="dxa"/>
+            <w:tcW w:w="708" w:type="dxa"/>
             <w:vMerge/>
             <w:vAlign w:val="center"/>
           </w:tcPr>
@@ -787,7 +800,7 @@
         </w:tc>
         <w:tc>
           <w:tcPr>
-            <w:tcW w:w="1701" w:type="dxa"/>
+            <w:tcW w:w="1843" w:type="dxa"/>
             <w:vMerge/>
           </w:tcPr>
           <w:p>
@@ -881,7 +894,7 @@
         </w:tc>
         <w:tc>
           <w:tcPr>
-            <w:tcW w:w="850" w:type="dxa"/>
+            <w:tcW w:w="708" w:type="dxa"/>
             <w:vMerge/>
             <w:vAlign w:val="center"/>
           </w:tcPr>
@@ -898,7 +911,7 @@
         </w:tc>
         <w:tc>
           <w:tcPr>
-            <w:tcW w:w="1701" w:type="dxa"/>
+            <w:tcW w:w="1843" w:type="dxa"/>
             <w:vMerge/>
           </w:tcPr>
           <w:p>
@@ -992,7 +1005,7 @@
         </w:tc>
         <w:tc>
           <w:tcPr>
-            <w:tcW w:w="850" w:type="dxa"/>
+            <w:tcW w:w="708" w:type="dxa"/>
             <w:vMerge/>
             <w:vAlign w:val="center"/>
           </w:tcPr>
@@ -1009,7 +1022,7 @@
         </w:tc>
         <w:tc>
           <w:tcPr>
-            <w:tcW w:w="1701" w:type="dxa"/>
+            <w:tcW w:w="1843" w:type="dxa"/>
             <w:vMerge/>
           </w:tcPr>
           <w:p>
@@ -1105,7 +1118,7 @@
         </w:tc>
         <w:tc>
           <w:tcPr>
-            <w:tcW w:w="850" w:type="dxa"/>
+            <w:tcW w:w="708" w:type="dxa"/>
             <w:vMerge/>
             <w:vAlign w:val="center"/>
           </w:tcPr>
@@ -1122,18 +1135,33 @@
         </w:tc>
         <w:tc>
           <w:tcPr>
-            <w:tcW w:w="1701" w:type="dxa"/>
-            <w:vMerge/>
-          </w:tcPr>
-          <w:p>
-            <w:pPr>
-              <w:ind w:firstLine="0"/>
-              <w:jc w:val="left"/>
-              <w:rPr>
-                <w:sz w:val="20"/>
-                <w:szCs w:val="20"/>
-              </w:rPr>
-            </w:pPr>
+            <w:tcW w:w="1843" w:type="dxa"/>
+            <w:vMerge w:val="restart"/>
+            <w:vAlign w:val="center"/>
+          </w:tcPr>
+          <w:p>
+            <w:pPr>
+              <w:ind w:firstLine="0"/>
+              <w:jc w:val="center"/>
+              <w:rPr>
+                <w:sz w:val="20"/>
+                <w:szCs w:val="20"/>
+              </w:rPr>
+            </w:pPr>
+            <w:r>
+              <w:rPr>
+                <w:sz w:val="20"/>
+                <w:szCs w:val="20"/>
+              </w:rPr>
+              <w:t>Sloj poslovne logike</w:t>
+            </w:r>
+            <w:r>
+              <w:rPr>
+                <w:sz w:val="20"/>
+                <w:szCs w:val="20"/>
+              </w:rPr>
+              <w:t xml:space="preserve"> </w:t>
+            </w:r>
           </w:p>
         </w:tc>
         <w:tc>
@@ -1216,81 +1244,58 @@
         </w:tc>
         <w:tc>
           <w:tcPr>
-            <w:tcW w:w="850" w:type="dxa"/>
-            <w:vMerge w:val="restart"/>
-            <w:vAlign w:val="center"/>
-          </w:tcPr>
-          <w:p>
-            <w:pPr>
-              <w:ind w:firstLine="0"/>
-              <w:jc w:val="center"/>
-              <w:rPr>
-                <w:sz w:val="20"/>
-                <w:szCs w:val="20"/>
-              </w:rPr>
-            </w:pPr>
-            <w:r>
-              <w:rPr>
-                <w:sz w:val="20"/>
-                <w:szCs w:val="20"/>
-              </w:rPr>
-              <w:t>3.</w:t>
-            </w:r>
-          </w:p>
-        </w:tc>
-        <w:tc>
-          <w:tcPr>
-            <w:tcW w:w="1701" w:type="dxa"/>
-            <w:vMerge w:val="restart"/>
-            <w:vAlign w:val="center"/>
-          </w:tcPr>
-          <w:p>
-            <w:pPr>
-              <w:ind w:firstLine="0"/>
-              <w:jc w:val="center"/>
-              <w:rPr>
-                <w:sz w:val="20"/>
-                <w:szCs w:val="20"/>
-              </w:rPr>
-            </w:pPr>
-            <w:r>
-              <w:rPr>
-                <w:sz w:val="20"/>
-                <w:szCs w:val="20"/>
-              </w:rPr>
-              <w:t>Sloj grafičkog sučelja</w:t>
-            </w:r>
+            <w:tcW w:w="708" w:type="dxa"/>
+            <w:vMerge/>
+            <w:vAlign w:val="center"/>
+          </w:tcPr>
+          <w:p>
+            <w:pPr>
+              <w:ind w:firstLine="0"/>
+              <w:jc w:val="center"/>
+              <w:rPr>
+                <w:sz w:val="20"/>
+                <w:szCs w:val="20"/>
+              </w:rPr>
+            </w:pPr>
+          </w:p>
+        </w:tc>
+        <w:tc>
+          <w:tcPr>
+            <w:tcW w:w="1843" w:type="dxa"/>
+            <w:vMerge/>
+          </w:tcPr>
+          <w:p>
+            <w:pPr>
+              <w:ind w:firstLine="0"/>
+              <w:jc w:val="left"/>
+              <w:rPr>
+                <w:sz w:val="20"/>
+                <w:szCs w:val="20"/>
+              </w:rPr>
+            </w:pPr>
           </w:p>
         </w:tc>
         <w:tc>
           <w:tcPr>
             <w:tcW w:w="2977" w:type="dxa"/>
-          </w:tcPr>
-          <w:p>
-            <w:pPr>
-              <w:ind w:firstLine="0"/>
-              <w:jc w:val="left"/>
-              <w:rPr>
-                <w:sz w:val="20"/>
-                <w:szCs w:val="20"/>
-              </w:rPr>
-            </w:pPr>
-            <w:proofErr w:type="spellStart"/>
-            <w:r>
-              <w:rPr>
-                <w:sz w:val="20"/>
-                <w:szCs w:val="20"/>
-              </w:rPr>
-              <w:t>Administrator</w:t>
-            </w:r>
-            <w:r>
-              <w:rPr>
-                <w:sz w:val="20"/>
-                <w:szCs w:val="20"/>
-              </w:rPr>
-              <w:t>.cs</w:t>
-            </w:r>
-            <w:proofErr w:type="spellEnd"/>
+            <w:vAlign w:val="center"/>
+          </w:tcPr>
+          <w:p>
+            <w:pPr>
+              <w:ind w:firstLine="0"/>
+              <w:jc w:val="left"/>
+              <w:rPr>
+                <w:sz w:val="20"/>
+                <w:szCs w:val="20"/>
+              </w:rPr>
+            </w:pPr>
+            <w:r>
+              <w:rPr>
+                <w:sz w:val="20"/>
+                <w:szCs w:val="20"/>
+              </w:rPr>
+              <w:t>Inventar AŠ</w:t>
+            </w:r>
           </w:p>
         </w:tc>
         <w:tc>
@@ -1310,7 +1315,7 @@
                 <w:sz w:val="20"/>
                 <w:szCs w:val="20"/>
               </w:rPr>
-              <w:t>Administratorsko grafičko sučelje</w:t>
+              <w:t>Popis inventara AŠ</w:t>
             </w:r>
           </w:p>
         </w:tc>
@@ -1341,7 +1346,7 @@
         </w:tc>
         <w:tc>
           <w:tcPr>
-            <w:tcW w:w="850" w:type="dxa"/>
+            <w:tcW w:w="708" w:type="dxa"/>
             <w:vMerge/>
             <w:vAlign w:val="center"/>
           </w:tcPr>
@@ -1358,7 +1363,7 @@
         </w:tc>
         <w:tc>
           <w:tcPr>
-            <w:tcW w:w="1701" w:type="dxa"/>
+            <w:tcW w:w="1843" w:type="dxa"/>
             <w:vMerge/>
           </w:tcPr>
           <w:p>
@@ -1375,6 +1380,7 @@
         <w:tc>
           <w:tcPr>
             <w:tcW w:w="2977" w:type="dxa"/>
+            <w:vAlign w:val="center"/>
           </w:tcPr>
           <w:p>
             <w:pPr>
@@ -1391,14 +1397,7 @@
                 <w:sz w:val="20"/>
                 <w:szCs w:val="20"/>
               </w:rPr>
-              <w:t>Direktor</w:t>
-            </w:r>
-            <w:r>
-              <w:rPr>
-                <w:sz w:val="20"/>
-                <w:szCs w:val="20"/>
-              </w:rPr>
-              <w:t>.cs</w:t>
+              <w:t>Ticketing</w:t>
             </w:r>
             <w:proofErr w:type="spellEnd"/>
           </w:p>
@@ -1420,8 +1419,17 @@
                 <w:sz w:val="20"/>
                 <w:szCs w:val="20"/>
               </w:rPr>
-              <w:t>Direktorsko grafičko sučelje</w:t>
-            </w:r>
+              <w:t xml:space="preserve">Komunikacija putem </w:t>
+            </w:r>
+            <w:proofErr w:type="spellStart"/>
+            <w:r>
+              <w:rPr>
+                <w:sz w:val="20"/>
+                <w:szCs w:val="20"/>
+              </w:rPr>
+              <w:t>ticketa</w:t>
+            </w:r>
+            <w:proofErr w:type="spellEnd"/>
           </w:p>
         </w:tc>
       </w:tr>
@@ -1451,7 +1459,7 @@
         </w:tc>
         <w:tc>
           <w:tcPr>
-            <w:tcW w:w="850" w:type="dxa"/>
+            <w:tcW w:w="708" w:type="dxa"/>
             <w:vMerge/>
             <w:vAlign w:val="center"/>
           </w:tcPr>
@@ -1468,7 +1476,344 @@
         </w:tc>
         <w:tc>
           <w:tcPr>
-            <w:tcW w:w="1701" w:type="dxa"/>
+            <w:tcW w:w="1843" w:type="dxa"/>
+            <w:vMerge/>
+          </w:tcPr>
+          <w:p>
+            <w:pPr>
+              <w:ind w:firstLine="0"/>
+              <w:jc w:val="left"/>
+              <w:rPr>
+                <w:sz w:val="20"/>
+                <w:szCs w:val="20"/>
+              </w:rPr>
+            </w:pPr>
+          </w:p>
+        </w:tc>
+        <w:tc>
+          <w:tcPr>
+            <w:tcW w:w="2977" w:type="dxa"/>
+            <w:vAlign w:val="center"/>
+          </w:tcPr>
+          <w:p>
+            <w:pPr>
+              <w:ind w:firstLine="0"/>
+              <w:jc w:val="left"/>
+              <w:rPr>
+                <w:sz w:val="20"/>
+                <w:szCs w:val="20"/>
+              </w:rPr>
+            </w:pPr>
+            <w:r>
+              <w:rPr>
+                <w:sz w:val="20"/>
+                <w:szCs w:val="20"/>
+              </w:rPr>
+              <w:t>Kadrovi auto škole</w:t>
+            </w:r>
+          </w:p>
+        </w:tc>
+        <w:tc>
+          <w:tcPr>
+            <w:tcW w:w="3827" w:type="dxa"/>
+          </w:tcPr>
+          <w:p>
+            <w:pPr>
+              <w:ind w:firstLine="0"/>
+              <w:rPr>
+                <w:sz w:val="20"/>
+                <w:szCs w:val="20"/>
+              </w:rPr>
+            </w:pPr>
+            <w:r>
+              <w:rPr>
+                <w:sz w:val="20"/>
+                <w:szCs w:val="20"/>
+              </w:rPr>
+              <w:t>Evidencija kadrova AŠ</w:t>
+            </w:r>
+          </w:p>
+        </w:tc>
+      </w:tr>
+      <w:tr>
+        <w:tc>
+          <w:tcPr>
+            <w:tcW w:w="534" w:type="dxa"/>
+            <w:vAlign w:val="center"/>
+          </w:tcPr>
+          <w:p>
+            <w:pPr>
+              <w:ind w:firstLine="0"/>
+              <w:jc w:val="center"/>
+              <w:rPr>
+                <w:sz w:val="20"/>
+                <w:szCs w:val="20"/>
+              </w:rPr>
+            </w:pPr>
+            <w:r>
+              <w:rPr>
+                <w:sz w:val="20"/>
+                <w:szCs w:val="20"/>
+              </w:rPr>
+              <w:t>9</w:t>
+            </w:r>
+          </w:p>
+        </w:tc>
+        <w:tc>
+          <w:tcPr>
+            <w:tcW w:w="708" w:type="dxa"/>
+            <w:vMerge w:val="restart"/>
+            <w:vAlign w:val="center"/>
+          </w:tcPr>
+          <w:p>
+            <w:pPr>
+              <w:ind w:firstLine="0"/>
+              <w:jc w:val="center"/>
+              <w:rPr>
+                <w:sz w:val="20"/>
+                <w:szCs w:val="20"/>
+              </w:rPr>
+            </w:pPr>
+            <w:r>
+              <w:rPr>
+                <w:sz w:val="20"/>
+                <w:szCs w:val="20"/>
+              </w:rPr>
+              <w:t>3.</w:t>
+            </w:r>
+          </w:p>
+        </w:tc>
+        <w:tc>
+          <w:tcPr>
+            <w:tcW w:w="1843" w:type="dxa"/>
+            <w:vMerge w:val="restart"/>
+            <w:vAlign w:val="center"/>
+          </w:tcPr>
+          <w:p>
+            <w:pPr>
+              <w:ind w:firstLine="0"/>
+              <w:jc w:val="center"/>
+              <w:rPr>
+                <w:sz w:val="20"/>
+                <w:szCs w:val="20"/>
+              </w:rPr>
+            </w:pPr>
+            <w:r>
+              <w:rPr>
+                <w:sz w:val="20"/>
+                <w:szCs w:val="20"/>
+              </w:rPr>
+              <w:t>Sloj grafičkog sučelja</w:t>
+            </w:r>
+          </w:p>
+        </w:tc>
+        <w:tc>
+          <w:tcPr>
+            <w:tcW w:w="2977" w:type="dxa"/>
+          </w:tcPr>
+          <w:p>
+            <w:pPr>
+              <w:ind w:firstLine="0"/>
+              <w:jc w:val="left"/>
+              <w:rPr>
+                <w:sz w:val="20"/>
+                <w:szCs w:val="20"/>
+              </w:rPr>
+            </w:pPr>
+            <w:proofErr w:type="spellStart"/>
+            <w:r>
+              <w:rPr>
+                <w:sz w:val="20"/>
+                <w:szCs w:val="20"/>
+              </w:rPr>
+              <w:t>Administrator</w:t>
+            </w:r>
+            <w:r>
+              <w:rPr>
+                <w:sz w:val="20"/>
+                <w:szCs w:val="20"/>
+              </w:rPr>
+              <w:t>.cs</w:t>
+            </w:r>
+            <w:proofErr w:type="spellEnd"/>
+          </w:p>
+        </w:tc>
+        <w:tc>
+          <w:tcPr>
+            <w:tcW w:w="3827" w:type="dxa"/>
+          </w:tcPr>
+          <w:p>
+            <w:pPr>
+              <w:ind w:firstLine="0"/>
+              <w:rPr>
+                <w:sz w:val="20"/>
+                <w:szCs w:val="20"/>
+              </w:rPr>
+            </w:pPr>
+            <w:r>
+              <w:rPr>
+                <w:sz w:val="20"/>
+                <w:szCs w:val="20"/>
+              </w:rPr>
+              <w:t>Administratorsko grafičko sučelje</w:t>
+            </w:r>
+          </w:p>
+        </w:tc>
+      </w:tr>
+      <w:tr>
+        <w:tc>
+          <w:tcPr>
+            <w:tcW w:w="534" w:type="dxa"/>
+            <w:vAlign w:val="center"/>
+          </w:tcPr>
+          <w:p>
+            <w:pPr>
+              <w:ind w:firstLine="0"/>
+              <w:jc w:val="center"/>
+              <w:rPr>
+                <w:sz w:val="20"/>
+                <w:szCs w:val="20"/>
+              </w:rPr>
+            </w:pPr>
+            <w:r>
+              <w:rPr>
+                <w:sz w:val="20"/>
+                <w:szCs w:val="20"/>
+              </w:rPr>
+              <w:t>10</w:t>
+            </w:r>
+          </w:p>
+        </w:tc>
+        <w:tc>
+          <w:tcPr>
+            <w:tcW w:w="708" w:type="dxa"/>
+            <w:vMerge/>
+            <w:vAlign w:val="center"/>
+          </w:tcPr>
+          <w:p>
+            <w:pPr>
+              <w:ind w:firstLine="0"/>
+              <w:jc w:val="center"/>
+              <w:rPr>
+                <w:sz w:val="20"/>
+                <w:szCs w:val="20"/>
+              </w:rPr>
+            </w:pPr>
+          </w:p>
+        </w:tc>
+        <w:tc>
+          <w:tcPr>
+            <w:tcW w:w="1843" w:type="dxa"/>
+            <w:vMerge/>
+          </w:tcPr>
+          <w:p>
+            <w:pPr>
+              <w:ind w:firstLine="0"/>
+              <w:jc w:val="left"/>
+              <w:rPr>
+                <w:sz w:val="20"/>
+                <w:szCs w:val="20"/>
+              </w:rPr>
+            </w:pPr>
+          </w:p>
+        </w:tc>
+        <w:tc>
+          <w:tcPr>
+            <w:tcW w:w="2977" w:type="dxa"/>
+          </w:tcPr>
+          <w:p>
+            <w:pPr>
+              <w:ind w:firstLine="0"/>
+              <w:jc w:val="left"/>
+              <w:rPr>
+                <w:sz w:val="20"/>
+                <w:szCs w:val="20"/>
+              </w:rPr>
+            </w:pPr>
+            <w:proofErr w:type="spellStart"/>
+            <w:r>
+              <w:rPr>
+                <w:sz w:val="20"/>
+                <w:szCs w:val="20"/>
+              </w:rPr>
+              <w:t>Direktor</w:t>
+            </w:r>
+            <w:r>
+              <w:rPr>
+                <w:sz w:val="20"/>
+                <w:szCs w:val="20"/>
+              </w:rPr>
+              <w:t>.cs</w:t>
+            </w:r>
+            <w:proofErr w:type="spellEnd"/>
+          </w:p>
+        </w:tc>
+        <w:tc>
+          <w:tcPr>
+            <w:tcW w:w="3827" w:type="dxa"/>
+          </w:tcPr>
+          <w:p>
+            <w:pPr>
+              <w:ind w:firstLine="0"/>
+              <w:rPr>
+                <w:sz w:val="20"/>
+                <w:szCs w:val="20"/>
+              </w:rPr>
+            </w:pPr>
+            <w:r>
+              <w:rPr>
+                <w:sz w:val="20"/>
+                <w:szCs w:val="20"/>
+              </w:rPr>
+              <w:t>Direktorsko grafičko sučelje</w:t>
+            </w:r>
+          </w:p>
+        </w:tc>
+      </w:tr>
+      <w:tr>
+        <w:tc>
+          <w:tcPr>
+            <w:tcW w:w="534" w:type="dxa"/>
+            <w:vAlign w:val="center"/>
+          </w:tcPr>
+          <w:p>
+            <w:pPr>
+              <w:ind w:firstLine="0"/>
+              <w:jc w:val="center"/>
+              <w:rPr>
+                <w:sz w:val="20"/>
+                <w:szCs w:val="20"/>
+              </w:rPr>
+            </w:pPr>
+            <w:r>
+              <w:rPr>
+                <w:sz w:val="20"/>
+                <w:szCs w:val="20"/>
+              </w:rPr>
+              <w:t>11</w:t>
+            </w:r>
+          </w:p>
+        </w:tc>
+        <w:tc>
+          <w:tcPr>
+            <w:tcW w:w="708" w:type="dxa"/>
+            <w:vMerge/>
+            <w:vAlign w:val="center"/>
+          </w:tcPr>
+          <w:p>
+            <w:pPr>
+              <w:ind w:firstLine="0"/>
+              <w:jc w:val="center"/>
+              <w:rPr>
+                <w:sz w:val="20"/>
+                <w:szCs w:val="20"/>
+              </w:rPr>
+            </w:pPr>
+          </w:p>
+        </w:tc>
+        <w:tc>
+          <w:tcPr>
+            <w:tcW w:w="1843" w:type="dxa"/>
             <w:vMerge/>
           </w:tcPr>
           <w:p>
@@ -2032,7 +2377,7 @@
   <a:extraClrSchemeLst/>
   <a:extLst>
     <a:ext uri="{05A4C25C-085E-4340-85A3-A5531E510DB2}">
-      <thm15:themeFamily xmlns:thm15="http://schemas.microsoft.com/office/thememl/2012/main" xmlns="" name="Office Theme" id="{62F939B6-93AF-4DB8-9C6B-D6C7DFDC589F}" vid="{4A3C46E8-61CC-4603-A589-7422A47A8E4A}"/>
+      <thm15:themeFamily xmlns="" xmlns:thm15="http://schemas.microsoft.com/office/thememl/2012/main" name="Office Theme" id="{62F939B6-93AF-4DB8-9C6B-D6C7DFDC589F}" vid="{4A3C46E8-61CC-4603-A589-7422A47A8E4A}"/>
     </a:ext>
   </a:extLst>
 </a:theme>

</xml_diff>